<commit_message>
hacer manual de usuario
</commit_message>
<xml_diff>
--- a/Documentacion/RequerimientosInvGenius/Manual_de_Usuario.docx
+++ b/Documentacion/RequerimientosInvGenius/Manual_de_Usuario.docx
@@ -15768,7 +15768,7 @@
             <w:szCs w:val="24"/>
             <w:lang w:val="es-ES"/>
           </w:rPr>
-          <w:t>20</w:t>
+          <w:t>2</w:t>
         </w:r>
         <w:r>
           <w:rPr>
@@ -19715,7 +19715,7 @@
 </file>
 
 <file path=customXml/itemProps1.xml><?xml version="1.0" encoding="utf-8"?>
-<ds:datastoreItem xmlns:ds="http://schemas.openxmlformats.org/officeDocument/2006/customXml" ds:itemID="{954F187A-A884-4C41-AE42-503510BED89C}">
+<ds:datastoreItem xmlns:ds="http://schemas.openxmlformats.org/officeDocument/2006/customXml" ds:itemID="{DF38ECFF-C8D7-4A74-9308-2EEA1499DA56}">
   <ds:schemaRefs>
     <ds:schemaRef ds:uri="http://schemas.openxmlformats.org/officeDocument/2006/bibliography"/>
   </ds:schemaRefs>

</xml_diff>

<commit_message>
corregir ortografia, y pdf de arquitectra y manual
</commit_message>
<xml_diff>
--- a/Documentacion/RequerimientosInvGenius/Manual_de_Usuario.docx
+++ b/Documentacion/RequerimientosInvGenius/Manual_de_Usuario.docx
@@ -2669,129 +2669,9 @@
           <w:lang w:val="es-ES" w:eastAsia="es-CO"/>
         </w:rPr>
       </w:pPr>
-      <w:bookmarkStart w:id="0" w:name="_GoBack"/>
-      <w:bookmarkEnd w:id="0"/>
-    </w:p>
-    <w:p>
-      <w:pPr>
-        <w:jc w:val="center"/>
-        <w:rPr>
-          <w:rFonts w:ascii="Times New Roman" w:eastAsiaTheme="majorEastAsia" w:hAnsi="Times New Roman" w:cs="Times New Roman"/>
-          <w:b/>
-          <w:color w:val="000000" w:themeColor="text1"/>
-          <w:sz w:val="32"/>
-          <w:szCs w:val="32"/>
-          <w:lang w:val="es-ES" w:eastAsia="es-CO"/>
-        </w:rPr>
-      </w:pPr>
-    </w:p>
-    <w:p>
-      <w:pPr>
-        <w:jc w:val="center"/>
-        <w:rPr>
-          <w:rFonts w:ascii="Times New Roman" w:eastAsiaTheme="majorEastAsia" w:hAnsi="Times New Roman" w:cs="Times New Roman"/>
-          <w:b/>
-          <w:color w:val="000000" w:themeColor="text1"/>
-          <w:sz w:val="32"/>
-          <w:szCs w:val="32"/>
-          <w:lang w:val="es-ES" w:eastAsia="es-CO"/>
-        </w:rPr>
-      </w:pPr>
-    </w:p>
-    <w:p>
-      <w:pPr>
-        <w:jc w:val="center"/>
-        <w:rPr>
-          <w:rFonts w:ascii="Times New Roman" w:eastAsiaTheme="majorEastAsia" w:hAnsi="Times New Roman" w:cs="Times New Roman"/>
-          <w:b/>
-          <w:color w:val="000000" w:themeColor="text1"/>
-          <w:sz w:val="32"/>
-          <w:szCs w:val="32"/>
-          <w:lang w:val="es-ES" w:eastAsia="es-CO"/>
-        </w:rPr>
-      </w:pPr>
-    </w:p>
-    <w:p>
-      <w:pPr>
-        <w:jc w:val="center"/>
-        <w:rPr>
-          <w:rFonts w:ascii="Times New Roman" w:eastAsiaTheme="majorEastAsia" w:hAnsi="Times New Roman" w:cs="Times New Roman"/>
-          <w:b/>
-          <w:color w:val="000000" w:themeColor="text1"/>
-          <w:sz w:val="32"/>
-          <w:szCs w:val="32"/>
-          <w:lang w:val="es-ES" w:eastAsia="es-CO"/>
-        </w:rPr>
-      </w:pPr>
-    </w:p>
-    <w:p>
-      <w:pPr>
-        <w:jc w:val="center"/>
-        <w:rPr>
-          <w:rFonts w:ascii="Times New Roman" w:eastAsiaTheme="majorEastAsia" w:hAnsi="Times New Roman" w:cs="Times New Roman"/>
-          <w:b/>
-          <w:color w:val="000000" w:themeColor="text1"/>
-          <w:sz w:val="32"/>
-          <w:szCs w:val="32"/>
-          <w:lang w:val="es-ES" w:eastAsia="es-CO"/>
-        </w:rPr>
-      </w:pPr>
-    </w:p>
-    <w:p>
-      <w:pPr>
-        <w:jc w:val="center"/>
-        <w:rPr>
-          <w:rFonts w:ascii="Times New Roman" w:eastAsiaTheme="majorEastAsia" w:hAnsi="Times New Roman" w:cs="Times New Roman"/>
-          <w:b/>
-          <w:color w:val="000000" w:themeColor="text1"/>
-          <w:sz w:val="32"/>
-          <w:szCs w:val="32"/>
-          <w:lang w:val="es-ES" w:eastAsia="es-CO"/>
-        </w:rPr>
-      </w:pPr>
-    </w:p>
-    <w:p>
-      <w:pPr>
-        <w:jc w:val="center"/>
-        <w:rPr>
-          <w:rFonts w:ascii="Times New Roman" w:eastAsiaTheme="majorEastAsia" w:hAnsi="Times New Roman" w:cs="Times New Roman"/>
-          <w:b/>
-          <w:color w:val="000000" w:themeColor="text1"/>
-          <w:sz w:val="32"/>
-          <w:szCs w:val="32"/>
-          <w:lang w:val="es-ES" w:eastAsia="es-CO"/>
-        </w:rPr>
-      </w:pPr>
-    </w:p>
-    <w:p>
-      <w:pPr>
-        <w:jc w:val="center"/>
-        <w:rPr>
-          <w:rFonts w:ascii="Times New Roman" w:eastAsiaTheme="majorEastAsia" w:hAnsi="Times New Roman" w:cs="Times New Roman"/>
-          <w:b/>
-          <w:color w:val="000000" w:themeColor="text1"/>
-          <w:sz w:val="32"/>
-          <w:szCs w:val="32"/>
-          <w:lang w:val="es-ES" w:eastAsia="es-CO"/>
-        </w:rPr>
-      </w:pPr>
-    </w:p>
-    <w:p>
-      <w:pPr>
-        <w:jc w:val="center"/>
-        <w:rPr>
-          <w:rFonts w:ascii="Times New Roman" w:eastAsiaTheme="majorEastAsia" w:hAnsi="Times New Roman" w:cs="Times New Roman"/>
-          <w:b/>
-          <w:color w:val="000000" w:themeColor="text1"/>
-          <w:sz w:val="32"/>
-          <w:szCs w:val="32"/>
-          <w:lang w:val="es-ES" w:eastAsia="es-CO"/>
-        </w:rPr>
-      </w:pPr>
-    </w:p>
-    <w:p>
-      <w:pPr>
-        <w:jc w:val="center"/>
+    </w:p>
+    <w:p>
+      <w:pPr>
         <w:rPr>
           <w:rFonts w:ascii="Times New Roman" w:eastAsiaTheme="majorEastAsia" w:hAnsi="Times New Roman" w:cs="Times New Roman"/>
           <w:b/>
@@ -2815,7 +2695,7 @@
           <w:szCs w:val="24"/>
         </w:rPr>
       </w:pPr>
-      <w:bookmarkStart w:id="1" w:name="_Toc177594697"/>
+      <w:bookmarkStart w:id="0" w:name="_Toc177594697"/>
       <w:r>
         <w:rPr>
           <w:rFonts w:ascii="Times New Roman" w:hAnsi="Times New Roman" w:cs="Times New Roman"/>
@@ -2824,7 +2704,7 @@
         </w:rPr>
         <w:t>Introducción</w:t>
       </w:r>
-      <w:bookmarkEnd w:id="1"/>
+      <w:bookmarkEnd w:id="0"/>
     </w:p>
     <w:p>
       <w:pPr>
@@ -3097,7 +2977,7 @@
           <w:szCs w:val="24"/>
         </w:rPr>
       </w:pPr>
-      <w:bookmarkStart w:id="2" w:name="_Toc177594698"/>
+      <w:bookmarkStart w:id="1" w:name="_Toc177594698"/>
       <w:r>
         <w:rPr>
           <w:rFonts w:ascii="Times New Roman" w:hAnsi="Times New Roman" w:cs="Times New Roman"/>
@@ -3106,7 +2986,7 @@
         </w:rPr>
         <w:t>Requisitos del Sistema</w:t>
       </w:r>
-      <w:bookmarkEnd w:id="2"/>
+      <w:bookmarkEnd w:id="1"/>
     </w:p>
     <w:p>
       <w:pPr>
@@ -3125,7 +3005,7 @@
           <w:szCs w:val="22"/>
         </w:rPr>
       </w:pPr>
-      <w:bookmarkStart w:id="3" w:name="_Toc177594699"/>
+      <w:bookmarkStart w:id="2" w:name="_Toc177594699"/>
       <w:r>
         <w:rPr>
           <w:rFonts w:ascii="Times New Roman" w:hAnsi="Times New Roman" w:cs="Times New Roman"/>
@@ -3134,7 +3014,7 @@
         </w:rPr>
         <w:t>2.1. Requisitos de Software</w:t>
       </w:r>
-      <w:bookmarkEnd w:id="3"/>
+      <w:bookmarkEnd w:id="2"/>
     </w:p>
     <w:p>
       <w:pPr>
@@ -3463,7 +3343,7 @@
           <w:szCs w:val="22"/>
         </w:rPr>
       </w:pPr>
-      <w:bookmarkStart w:id="4" w:name="_Toc177594700"/>
+      <w:bookmarkStart w:id="3" w:name="_Toc177594700"/>
       <w:r>
         <w:rPr>
           <w:rFonts w:ascii="Times New Roman" w:hAnsi="Times New Roman" w:cs="Times New Roman"/>
@@ -3472,7 +3352,7 @@
         </w:rPr>
         <w:t>2.2. Requisitos de Hardware</w:t>
       </w:r>
-      <w:bookmarkEnd w:id="4"/>
+      <w:bookmarkEnd w:id="3"/>
     </w:p>
     <w:p>
       <w:pPr>
@@ -3856,16 +3736,17 @@
           <w:szCs w:val="24"/>
         </w:rPr>
       </w:pPr>
-      <w:bookmarkStart w:id="5" w:name="_Toc177594701"/>
-      <w:r>
-        <w:rPr>
-          <w:rFonts w:ascii="Times New Roman" w:hAnsi="Times New Roman" w:cs="Times New Roman"/>
-          <w:sz w:val="24"/>
-          <w:szCs w:val="24"/>
-        </w:rPr>
+      <w:bookmarkStart w:id="4" w:name="_Toc177594701"/>
+      <w:r>
+        <w:rPr>
+          <w:rFonts w:ascii="Times New Roman" w:hAnsi="Times New Roman" w:cs="Times New Roman"/>
+          <w:sz w:val="24"/>
+          <w:szCs w:val="24"/>
+        </w:rPr>
+        <w:lastRenderedPageBreak/>
         <w:t>Acceso al Sistema</w:t>
       </w:r>
-      <w:bookmarkEnd w:id="5"/>
+      <w:bookmarkEnd w:id="4"/>
     </w:p>
     <w:p>
       <w:pPr>
@@ -3877,7 +3758,7 @@
           <w:szCs w:val="22"/>
         </w:rPr>
       </w:pPr>
-      <w:bookmarkStart w:id="6" w:name="_Toc177594702"/>
+      <w:bookmarkStart w:id="5" w:name="_Toc177594702"/>
       <w:r>
         <w:rPr>
           <w:rFonts w:ascii="Times New Roman" w:hAnsi="Times New Roman" w:cs="Times New Roman"/>
@@ -3897,7 +3778,7 @@
         </w:rPr>
         <w:t>Inicio de Sesión</w:t>
       </w:r>
-      <w:bookmarkEnd w:id="6"/>
+      <w:bookmarkEnd w:id="5"/>
     </w:p>
     <w:p>
       <w:pPr>
@@ -4164,7 +4045,7 @@
           <w:szCs w:val="22"/>
         </w:rPr>
       </w:pPr>
-      <w:bookmarkStart w:id="7" w:name="_Toc177594703"/>
+      <w:bookmarkStart w:id="6" w:name="_Toc177594703"/>
       <w:r>
         <w:rPr>
           <w:rFonts w:ascii="Times New Roman" w:hAnsi="Times New Roman" w:cs="Times New Roman"/>
@@ -4184,7 +4065,7 @@
         </w:rPr>
         <w:t>Registro de Usuario</w:t>
       </w:r>
-      <w:bookmarkEnd w:id="7"/>
+      <w:bookmarkEnd w:id="6"/>
     </w:p>
     <w:p>
       <w:pPr>
@@ -4279,7 +4160,6 @@
           <w:sz w:val="24"/>
           <w:szCs w:val="24"/>
         </w:rPr>
-        <w:lastRenderedPageBreak/>
         <w:t>Llena los campos requeridos: N</w:t>
       </w:r>
       <w:r>
@@ -4533,13 +4413,14 @@
           <w:szCs w:val="24"/>
         </w:rPr>
       </w:pPr>
-      <w:bookmarkStart w:id="8" w:name="_Toc177594704"/>
-      <w:r>
-        <w:rPr>
-          <w:rFonts w:ascii="Times New Roman" w:hAnsi="Times New Roman" w:cs="Times New Roman"/>
-          <w:sz w:val="24"/>
-          <w:szCs w:val="24"/>
-        </w:rPr>
+      <w:bookmarkStart w:id="7" w:name="_Toc177594704"/>
+      <w:r>
+        <w:rPr>
+          <w:rFonts w:ascii="Times New Roman" w:hAnsi="Times New Roman" w:cs="Times New Roman"/>
+          <w:sz w:val="24"/>
+          <w:szCs w:val="24"/>
+        </w:rPr>
+        <w:lastRenderedPageBreak/>
         <w:t xml:space="preserve">3.3. </w:t>
       </w:r>
       <w:r>
@@ -4553,7 +4434,7 @@
         </w:rPr>
         <w:t>Recuperación y Cambio de Contraseña</w:t>
       </w:r>
-      <w:bookmarkEnd w:id="8"/>
+      <w:bookmarkEnd w:id="7"/>
     </w:p>
     <w:p>
       <w:pPr>
@@ -4882,16 +4763,17 @@
           <w:szCs w:val="24"/>
         </w:rPr>
       </w:pPr>
-      <w:bookmarkStart w:id="9" w:name="_Toc177594705"/>
-      <w:r>
-        <w:rPr>
-          <w:rFonts w:ascii="Times New Roman" w:hAnsi="Times New Roman" w:cs="Times New Roman"/>
-          <w:sz w:val="24"/>
-          <w:szCs w:val="24"/>
-        </w:rPr>
+      <w:bookmarkStart w:id="8" w:name="_Toc177594705"/>
+      <w:r>
+        <w:rPr>
+          <w:rFonts w:ascii="Times New Roman" w:hAnsi="Times New Roman" w:cs="Times New Roman"/>
+          <w:sz w:val="24"/>
+          <w:szCs w:val="24"/>
+        </w:rPr>
+        <w:lastRenderedPageBreak/>
         <w:t>Roles y Permisos del Sistema</w:t>
       </w:r>
-      <w:bookmarkEnd w:id="9"/>
+      <w:bookmarkEnd w:id="8"/>
     </w:p>
     <w:p>
       <w:pPr>
@@ -4903,7 +4785,7 @@
           <w:szCs w:val="22"/>
         </w:rPr>
       </w:pPr>
-      <w:bookmarkStart w:id="10" w:name="_Toc177594706"/>
+      <w:bookmarkStart w:id="9" w:name="_Toc177594706"/>
       <w:r>
         <w:rPr>
           <w:rFonts w:ascii="Times New Roman" w:hAnsi="Times New Roman" w:cs="Times New Roman"/>
@@ -4923,7 +4805,7 @@
         </w:rPr>
         <w:t>Administrador</w:t>
       </w:r>
-      <w:bookmarkEnd w:id="10"/>
+      <w:bookmarkEnd w:id="9"/>
     </w:p>
     <w:p>
       <w:pPr>
@@ -5076,7 +4958,6 @@
           <w:noProof/>
           <w:lang w:eastAsia="es-CO"/>
         </w:rPr>
-        <w:lastRenderedPageBreak/>
         <w:drawing>
           <wp:anchor distT="0" distB="0" distL="114300" distR="114300" simplePos="0" relativeHeight="251868160" behindDoc="0" locked="0" layoutInCell="1" allowOverlap="1" wp14:anchorId="75BB4315" wp14:editId="6F815F6D">
             <wp:simplePos x="0" y="0"/>
@@ -5319,7 +5200,6 @@
           <w:noProof/>
           <w:lang w:eastAsia="es-CO"/>
         </w:rPr>
-        <w:lastRenderedPageBreak/>
         <w:drawing>
           <wp:anchor distT="0" distB="0" distL="114300" distR="114300" simplePos="0" relativeHeight="251872256" behindDoc="0" locked="0" layoutInCell="1" allowOverlap="1" wp14:anchorId="1EF40FBA" wp14:editId="6DDE3986">
             <wp:simplePos x="0" y="0"/>
@@ -5767,7 +5647,6 @@
           <w:b/>
           <w:noProof/>
         </w:rPr>
-        <w:lastRenderedPageBreak/>
         <w:drawing>
           <wp:anchor distT="0" distB="0" distL="114300" distR="114300" simplePos="0" relativeHeight="251880448" behindDoc="0" locked="0" layoutInCell="1" allowOverlap="1" wp14:anchorId="77103060" wp14:editId="57EB99FD">
             <wp:simplePos x="0" y="0"/>
@@ -5859,6 +5738,7 @@
           <w:b/>
           <w:noProof/>
         </w:rPr>
+        <w:lastRenderedPageBreak/>
         <w:drawing>
           <wp:anchor distT="0" distB="0" distL="114300" distR="114300" simplePos="0" relativeHeight="251882496" behindDoc="0" locked="0" layoutInCell="1" allowOverlap="1" wp14:anchorId="54619B45" wp14:editId="3F8E76FD">
             <wp:simplePos x="0" y="0"/>
@@ -6040,6 +5920,7 @@
         </w:tabs>
         <w:ind w:left="1428"/>
       </w:pPr>
+      <w:bookmarkStart w:id="10" w:name="_GoBack"/>
       <w:r>
         <w:rPr>
           <w:b/>
@@ -6097,6 +5978,7 @@
           </wp:anchor>
         </w:drawing>
       </w:r>
+      <w:bookmarkEnd w:id="10"/>
       <w:r>
         <w:rPr>
           <w:b/>
@@ -15768,7 +15650,7 @@
             <w:szCs w:val="24"/>
             <w:lang w:val="es-ES"/>
           </w:rPr>
-          <w:t>2</w:t>
+          <w:t>13</w:t>
         </w:r>
         <w:r>
           <w:rPr>
@@ -19715,7 +19597,7 @@
 </file>
 
 <file path=customXml/itemProps1.xml><?xml version="1.0" encoding="utf-8"?>
-<ds:datastoreItem xmlns:ds="http://schemas.openxmlformats.org/officeDocument/2006/customXml" ds:itemID="{DF38ECFF-C8D7-4A74-9308-2EEA1499DA56}">
+<ds:datastoreItem xmlns:ds="http://schemas.openxmlformats.org/officeDocument/2006/customXml" ds:itemID="{E699ED95-4250-4C13-ADEE-ED5775957521}">
   <ds:schemaRefs>
     <ds:schemaRef ds:uri="http://schemas.openxmlformats.org/officeDocument/2006/bibliography"/>
   </ds:schemaRefs>

</xml_diff>